<commit_message>
Story created and modification
</commit_message>
<xml_diff>
--- a/Détail sur mécanique du jeu TLJ.docx
+++ b/Détail sur mécanique du jeu TLJ.docx
@@ -198,463 +198,504 @@
     <w:p>
       <w:pPr>
         <w:spacing w:after="0"/>
-        <w:rPr>
-          <w:b/>
-          <w:sz w:val="28"/>
-          <w:szCs w:val="28"/>
-          <w:u w:val="single"/>
-        </w:rPr>
-      </w:pPr>
-    </w:p>
-    <w:p>
-      <w:pPr>
-        <w:spacing w:after="0"/>
-        <w:rPr>
-          <w:b/>
-          <w:sz w:val="28"/>
-          <w:szCs w:val="28"/>
-          <w:u w:val="single"/>
-        </w:rPr>
-      </w:pPr>
-    </w:p>
-    <w:p>
-      <w:pPr>
-        <w:pStyle w:val="Paragraphedeliste"/>
-        <w:numPr>
-          <w:ilvl w:val="0"/>
-          <w:numId w:val="1"/>
-        </w:numPr>
-        <w:spacing w:after="0"/>
-        <w:rPr>
-          <w:b/>
-          <w:sz w:val="28"/>
-          <w:szCs w:val="28"/>
-          <w:u w:val="single"/>
-        </w:rPr>
-      </w:pPr>
-      <w:r>
-        <w:rPr>
-          <w:b/>
-          <w:sz w:val="28"/>
-          <w:szCs w:val="28"/>
-          <w:u w:val="single"/>
-        </w:rPr>
-        <w:t>Equipe</w:t>
-      </w:r>
-    </w:p>
-    <w:p>
-      <w:pPr>
-        <w:spacing w:after="0"/>
-        <w:rPr>
-          <w:b/>
-          <w:sz w:val="28"/>
-          <w:szCs w:val="28"/>
-          <w:u w:val="single"/>
-        </w:rPr>
-      </w:pPr>
-    </w:p>
-    <w:p>
-      <w:pPr>
-        <w:pStyle w:val="Paragraphedeliste"/>
-        <w:numPr>
-          <w:ilvl w:val="0"/>
-          <w:numId w:val="2"/>
-        </w:numPr>
-        <w:spacing w:after="0"/>
-        <w:rPr>
-          <w:b/>
-          <w:sz w:val="28"/>
-          <w:szCs w:val="28"/>
-          <w:u w:val="single"/>
-        </w:rPr>
-      </w:pPr>
-      <w:r>
-        <w:t>Système de résurrection</w:t>
-      </w:r>
-      <w:r>
-        <w:t xml:space="preserve"> : </w:t>
-      </w:r>
-    </w:p>
-    <w:p>
-      <w:pPr>
-        <w:spacing w:after="0"/>
-        <w:ind w:left="708" w:firstLine="708"/>
-      </w:pPr>
-      <w:r>
-        <w:t xml:space="preserve">- Shaman rencontré lors du premier voyage entre la ville de départ et la suivante. </w:t>
-      </w:r>
-    </w:p>
-    <w:p>
-      <w:pPr>
-        <w:spacing w:after="0"/>
-        <w:ind w:left="708" w:firstLine="708"/>
-      </w:pPr>
-      <w:r>
-        <w:t>- Deux possibilités pour définir difficulté du jeu.</w:t>
-      </w:r>
-    </w:p>
-    <w:p>
-      <w:pPr>
-        <w:spacing w:after="0"/>
-        <w:ind w:left="1416"/>
-      </w:pPr>
-      <w:r>
-        <w:t>- Difficulté normal : Le shaman vous donne une recette permettant de savoir quels items sont nécessaires pour la résurrection d’un allié.</w:t>
-      </w:r>
-    </w:p>
-    <w:p>
-      <w:pPr>
-        <w:spacing w:after="0"/>
-        <w:ind w:left="1416"/>
-      </w:pPr>
-      <w:r>
-        <w:t>- Difficulté hardcore : Vous passez votre route et refusez l’aide du shaman.</w:t>
-      </w:r>
-    </w:p>
-    <w:p>
-      <w:pPr>
-        <w:spacing w:after="0"/>
-        <w:ind w:left="1416"/>
-      </w:pPr>
-      <w:r>
-        <w:t>- Utilisation de l’objet de résurrection enlève un pourcentage de vie.</w:t>
-      </w:r>
-    </w:p>
-    <w:p>
-      <w:pPr>
-        <w:spacing w:after="0"/>
-        <w:ind w:left="1416"/>
-      </w:pPr>
-      <w:r>
-        <w:t>- Utilisable pendant combat.</w:t>
-      </w:r>
-    </w:p>
-    <w:p>
-      <w:pPr>
-        <w:spacing w:after="0"/>
         <w:ind w:left="708"/>
       </w:pPr>
       <w:r>
-        <w:t>- Lors d’un décès, le corps reste indéfiniment dans l’équipe. Possibilité de l’enterrer, d</w:t>
-      </w:r>
-      <w:r>
-        <w:t>e l’envoyer à la morgue ou de la</w:t>
-      </w:r>
-      <w:r>
-        <w:t xml:space="preserve"> réussite.</w:t>
-      </w:r>
-    </w:p>
-    <w:p>
-      <w:pPr>
-        <w:spacing w:after="0"/>
-        <w:ind w:left="708"/>
-        <w:rPr>
-          <w:b/>
-          <w:sz w:val="28"/>
-          <w:szCs w:val="28"/>
-          <w:u w:val="single"/>
-        </w:rPr>
-      </w:pPr>
-      <w:r>
-        <w:t xml:space="preserve">- </w:t>
-      </w:r>
-      <w:r>
-        <w:t xml:space="preserve">Lors du passage au niveau suivant par l’un des membres d’une équipe, le bouton gestion d’équipe sur le menu acquiert un symbole de notification, (2) : deux personnes sont </w:t>
-      </w:r>
-      <w:proofErr w:type="gramStart"/>
-      <w:r>
-        <w:t>passés</w:t>
-      </w:r>
-      <w:proofErr w:type="gramEnd"/>
-      <w:r>
-        <w:t xml:space="preserve"> au niveau supérieur.</w:t>
-      </w:r>
-    </w:p>
-    <w:p>
-      <w:pPr>
-        <w:spacing w:after="0"/>
-        <w:ind w:left="708"/>
-        <w:rPr>
-          <w:b/>
-          <w:sz w:val="28"/>
-          <w:szCs w:val="28"/>
-          <w:u w:val="single"/>
-        </w:rPr>
-      </w:pPr>
-    </w:p>
-    <w:p>
-      <w:pPr>
-        <w:pStyle w:val="Paragraphedeliste"/>
-        <w:numPr>
-          <w:ilvl w:val="0"/>
-          <w:numId w:val="1"/>
-        </w:numPr>
-        <w:spacing w:after="0"/>
-        <w:rPr>
-          <w:b/>
-          <w:sz w:val="28"/>
-          <w:szCs w:val="28"/>
-          <w:u w:val="single"/>
-        </w:rPr>
-      </w:pPr>
-      <w:r>
-        <w:rPr>
-          <w:b/>
-          <w:sz w:val="28"/>
-          <w:szCs w:val="28"/>
-          <w:u w:val="single"/>
-        </w:rPr>
-        <w:t>Monde, régions, zones</w:t>
-      </w:r>
-    </w:p>
-    <w:p>
-      <w:pPr>
-        <w:pStyle w:val="Paragraphedeliste"/>
-        <w:spacing w:after="0"/>
-        <w:rPr>
-          <w:b/>
-          <w:sz w:val="28"/>
-          <w:szCs w:val="28"/>
-          <w:u w:val="single"/>
-        </w:rPr>
-      </w:pPr>
-    </w:p>
-    <w:p>
-      <w:pPr>
-        <w:pStyle w:val="Paragraphedeliste"/>
-        <w:numPr>
-          <w:ilvl w:val="0"/>
-          <w:numId w:val="2"/>
-        </w:numPr>
-        <w:spacing w:after="0"/>
-        <w:rPr>
-          <w:b/>
-          <w:sz w:val="28"/>
-          <w:szCs w:val="28"/>
-          <w:u w:val="single"/>
-        </w:rPr>
-      </w:pPr>
-      <w:r>
-        <w:t xml:space="preserve">Possibilité d’entrer dans une instance contenant 1 à x zones, </w:t>
-      </w:r>
-      <w:r>
-        <w:t>entre deux</w:t>
-      </w:r>
-      <w:r>
-        <w:t xml:space="preserve"> régions</w:t>
+        <w:t xml:space="preserve">Le héros </w:t>
+      </w:r>
+      <w:r>
+        <w:t>de cette histoire est</w:t>
+      </w:r>
+      <w:r>
+        <w:t xml:space="preserve"> un</w:t>
+      </w:r>
+      <w:r>
+        <w:t xml:space="preserve"> </w:t>
+      </w:r>
+      <w:r>
+        <w:t>fils de pirate</w:t>
+      </w:r>
+      <w:r>
+        <w:t xml:space="preserve">. </w:t>
+      </w:r>
+      <w:r>
+        <w:t>Voulant être libre et suivre les traces de son père</w:t>
+      </w:r>
+      <w:r>
+        <w:t xml:space="preserve">. Il décida alors de se ranger sous le pavillon noir, béni par </w:t>
+      </w:r>
+      <w:r>
+        <w:t>la déesse</w:t>
+      </w:r>
+      <w:r>
+        <w:t xml:space="preserve"> des méduses</w:t>
+      </w:r>
+      <w:r>
+        <w:t>, Louise</w:t>
       </w:r>
       <w:r>
         <w:t>.</w:t>
       </w:r>
-    </w:p>
-    <w:p>
-      <w:pPr>
-        <w:pStyle w:val="Paragraphedeliste"/>
-        <w:numPr>
-          <w:ilvl w:val="0"/>
-          <w:numId w:val="2"/>
-        </w:numPr>
-        <w:spacing w:after="0"/>
-        <w:rPr>
-          <w:b/>
-          <w:sz w:val="28"/>
-          <w:szCs w:val="28"/>
-          <w:u w:val="single"/>
-        </w:rPr>
-      </w:pPr>
-      <w:r>
-        <w:t>Possibilité d’</w:t>
-      </w:r>
-      <w:r>
-        <w:t xml:space="preserve">aller engager des miliciens pour un passage rapide sans </w:t>
-      </w:r>
-      <w:r>
-        <w:t>instance d’une région</w:t>
-      </w:r>
-      <w:r>
-        <w:t xml:space="preserve"> à l’autre.</w:t>
-      </w:r>
-    </w:p>
-    <w:p>
-      <w:pPr>
-        <w:pStyle w:val="Paragraphedeliste"/>
-        <w:spacing w:after="0"/>
-        <w:rPr>
-          <w:b/>
-          <w:sz w:val="28"/>
-          <w:szCs w:val="28"/>
-          <w:u w:val="single"/>
-        </w:rPr>
-      </w:pPr>
-    </w:p>
-    <w:p>
-      <w:pPr>
-        <w:pStyle w:val="Paragraphedeliste"/>
-        <w:spacing w:after="0"/>
-        <w:rPr>
-          <w:b/>
-          <w:sz w:val="28"/>
-          <w:szCs w:val="28"/>
-          <w:u w:val="single"/>
-        </w:rPr>
-      </w:pPr>
-    </w:p>
-    <w:p>
-      <w:pPr>
-        <w:pStyle w:val="Paragraphedeliste"/>
-        <w:spacing w:after="0"/>
-        <w:rPr>
-          <w:b/>
-          <w:sz w:val="28"/>
-          <w:szCs w:val="28"/>
-          <w:u w:val="single"/>
-        </w:rPr>
-      </w:pPr>
-    </w:p>
-    <w:p>
-      <w:pPr>
-        <w:pStyle w:val="Paragraphedeliste"/>
-        <w:spacing w:after="0"/>
-        <w:rPr>
-          <w:b/>
-          <w:sz w:val="28"/>
-          <w:szCs w:val="28"/>
-          <w:u w:val="single"/>
-        </w:rPr>
-      </w:pPr>
-    </w:p>
-    <w:p>
-      <w:pPr>
-        <w:pStyle w:val="Paragraphedeliste"/>
-        <w:spacing w:after="0"/>
-        <w:rPr>
-          <w:b/>
-          <w:sz w:val="28"/>
-          <w:szCs w:val="28"/>
-          <w:u w:val="single"/>
-        </w:rPr>
-      </w:pPr>
-    </w:p>
-    <w:p>
-      <w:pPr>
-        <w:pStyle w:val="Paragraphedeliste"/>
-        <w:spacing w:after="0"/>
-        <w:rPr>
-          <w:b/>
-          <w:sz w:val="28"/>
-          <w:szCs w:val="28"/>
-          <w:u w:val="single"/>
-        </w:rPr>
-      </w:pPr>
-    </w:p>
-    <w:p>
-      <w:pPr>
-        <w:pStyle w:val="Paragraphedeliste"/>
-        <w:spacing w:after="0"/>
-        <w:rPr>
-          <w:b/>
-          <w:sz w:val="28"/>
-          <w:szCs w:val="28"/>
-          <w:u w:val="single"/>
-        </w:rPr>
-      </w:pPr>
-    </w:p>
-    <w:p>
-      <w:pPr>
-        <w:pStyle w:val="Paragraphedeliste"/>
-        <w:spacing w:after="0"/>
-        <w:rPr>
-          <w:b/>
-          <w:sz w:val="28"/>
-          <w:szCs w:val="28"/>
-          <w:u w:val="single"/>
-        </w:rPr>
-      </w:pPr>
-    </w:p>
-    <w:p>
-      <w:pPr>
-        <w:pStyle w:val="Paragraphedeliste"/>
-        <w:spacing w:after="0"/>
-        <w:rPr>
-          <w:b/>
-          <w:sz w:val="28"/>
-          <w:szCs w:val="28"/>
-          <w:u w:val="single"/>
-        </w:rPr>
-      </w:pPr>
-    </w:p>
-    <w:p>
-      <w:pPr>
-        <w:pStyle w:val="Paragraphedeliste"/>
-        <w:spacing w:after="0"/>
-        <w:rPr>
-          <w:b/>
-          <w:sz w:val="28"/>
-          <w:szCs w:val="28"/>
-          <w:u w:val="single"/>
-        </w:rPr>
-      </w:pPr>
-    </w:p>
-    <w:p>
-      <w:pPr>
-        <w:pStyle w:val="Paragraphedeliste"/>
-        <w:numPr>
-          <w:ilvl w:val="0"/>
-          <w:numId w:val="1"/>
-        </w:numPr>
-        <w:spacing w:after="0"/>
-        <w:rPr>
-          <w:b/>
-          <w:sz w:val="28"/>
-          <w:szCs w:val="28"/>
-          <w:u w:val="single"/>
-        </w:rPr>
-      </w:pPr>
-      <w:r>
-        <w:rPr>
-          <w:b/>
-          <w:sz w:val="28"/>
-          <w:szCs w:val="28"/>
-          <w:u w:val="single"/>
-        </w:rPr>
-        <w:t>Villes</w:t>
-      </w:r>
-    </w:p>
-    <w:p>
-      <w:pPr>
-        <w:pStyle w:val="Paragraphedeliste"/>
-        <w:spacing w:after="0"/>
-        <w:rPr>
-          <w:b/>
-          <w:sz w:val="28"/>
-          <w:szCs w:val="28"/>
-          <w:u w:val="single"/>
-        </w:rPr>
-      </w:pPr>
-    </w:p>
-    <w:p>
-      <w:pPr>
-        <w:pStyle w:val="Paragraphedeliste"/>
-        <w:numPr>
-          <w:ilvl w:val="0"/>
-          <w:numId w:val="2"/>
-        </w:numPr>
-        <w:spacing w:after="0"/>
-        <w:rPr>
-          <w:b/>
-          <w:sz w:val="28"/>
-          <w:szCs w:val="28"/>
-          <w:u w:val="single"/>
-        </w:rPr>
-      </w:pPr>
-      <w:r>
-        <w:t>Villes avec orientation r</w:t>
-      </w:r>
-      <w:r>
-        <w:t>aciale (plus de chance de croiser</w:t>
+      <w:r>
+        <w:t xml:space="preserve"> </w:t>
+      </w:r>
+      <w:r>
+        <w:t>Est-ce qu’il est de la trempe de ceux qui pille et vole sans scrupule ni vergogne</w:t>
+      </w:r>
+      <w:r>
+        <w:t xml:space="preserve"> ? </w:t>
+      </w:r>
+      <w:r>
+        <w:t>A vous de choisir.</w:t>
       </w:r>
       <w:bookmarkStart w:id="0" w:name="_GoBack"/>
       <w:bookmarkEnd w:id="0"/>
+    </w:p>
+    <w:p>
+      <w:pPr>
+        <w:spacing w:after="0"/>
+        <w:rPr>
+          <w:b/>
+          <w:sz w:val="28"/>
+          <w:szCs w:val="28"/>
+          <w:u w:val="single"/>
+        </w:rPr>
+      </w:pPr>
+    </w:p>
+    <w:p>
+      <w:pPr>
+        <w:pStyle w:val="Paragraphedeliste"/>
+        <w:numPr>
+          <w:ilvl w:val="0"/>
+          <w:numId w:val="1"/>
+        </w:numPr>
+        <w:spacing w:after="0"/>
+        <w:rPr>
+          <w:b/>
+          <w:sz w:val="28"/>
+          <w:szCs w:val="28"/>
+          <w:u w:val="single"/>
+        </w:rPr>
+      </w:pPr>
+      <w:r>
+        <w:rPr>
+          <w:b/>
+          <w:sz w:val="28"/>
+          <w:szCs w:val="28"/>
+          <w:u w:val="single"/>
+        </w:rPr>
+        <w:t>Equipe</w:t>
+      </w:r>
+    </w:p>
+    <w:p>
+      <w:pPr>
+        <w:spacing w:after="0"/>
+        <w:rPr>
+          <w:b/>
+          <w:sz w:val="28"/>
+          <w:szCs w:val="28"/>
+          <w:u w:val="single"/>
+        </w:rPr>
+      </w:pPr>
+    </w:p>
+    <w:p>
+      <w:pPr>
+        <w:pStyle w:val="Paragraphedeliste"/>
+        <w:numPr>
+          <w:ilvl w:val="0"/>
+          <w:numId w:val="2"/>
+        </w:numPr>
+        <w:spacing w:after="0"/>
+        <w:rPr>
+          <w:b/>
+          <w:sz w:val="28"/>
+          <w:szCs w:val="28"/>
+          <w:u w:val="single"/>
+        </w:rPr>
+      </w:pPr>
+      <w:r>
+        <w:t>Système de résurrection</w:t>
+      </w:r>
+      <w:r>
+        <w:t xml:space="preserve"> : </w:t>
+      </w:r>
+    </w:p>
+    <w:p>
+      <w:pPr>
+        <w:spacing w:after="0"/>
+        <w:ind w:left="708" w:firstLine="708"/>
+      </w:pPr>
+      <w:r>
+        <w:t xml:space="preserve">- Shaman rencontré lors du premier voyage entre la ville de départ et la suivante. </w:t>
+      </w:r>
+    </w:p>
+    <w:p>
+      <w:pPr>
+        <w:spacing w:after="0"/>
+        <w:ind w:left="708" w:firstLine="708"/>
+      </w:pPr>
+      <w:r>
+        <w:t>- Deux possibilités pour définir difficulté du jeu.</w:t>
+      </w:r>
+    </w:p>
+    <w:p>
+      <w:pPr>
+        <w:spacing w:after="0"/>
+        <w:ind w:left="1416"/>
+      </w:pPr>
+      <w:r>
+        <w:t>- Difficulté normal : Le shaman vous donne une recette permettant de savoir quels items sont nécessaires pour la résurrection d’un allié.</w:t>
+      </w:r>
+    </w:p>
+    <w:p>
+      <w:pPr>
+        <w:spacing w:after="0"/>
+        <w:ind w:left="1416"/>
+      </w:pPr>
+      <w:r>
+        <w:t>- Difficulté hardcore : Vous passez votre route et refusez l’aide du shaman.</w:t>
+      </w:r>
+    </w:p>
+    <w:p>
+      <w:pPr>
+        <w:spacing w:after="0"/>
+        <w:ind w:left="1416"/>
+      </w:pPr>
+      <w:r>
+        <w:t>- Utilisation de l’objet de résurrection enlève un pourcentage de vie.</w:t>
+      </w:r>
+    </w:p>
+    <w:p>
+      <w:pPr>
+        <w:spacing w:after="0"/>
+        <w:ind w:left="1416"/>
+      </w:pPr>
+      <w:r>
+        <w:t>- Utilisable pendant combat.</w:t>
+      </w:r>
+    </w:p>
+    <w:p>
+      <w:pPr>
+        <w:spacing w:after="0"/>
+        <w:ind w:left="708"/>
+      </w:pPr>
+      <w:r>
+        <w:t>- Lors d’un décès, le corps reste indéfiniment dans l’équipe. Possibilité de l’enterrer, d</w:t>
+      </w:r>
+      <w:r>
+        <w:t>e l’envoyer à la morgue ou de la</w:t>
+      </w:r>
+      <w:r>
+        <w:t xml:space="preserve"> réussite.</w:t>
+      </w:r>
+    </w:p>
+    <w:p>
+      <w:pPr>
+        <w:spacing w:after="0"/>
+        <w:ind w:left="708"/>
+        <w:rPr>
+          <w:b/>
+          <w:sz w:val="28"/>
+          <w:szCs w:val="28"/>
+          <w:u w:val="single"/>
+        </w:rPr>
+      </w:pPr>
+      <w:r>
+        <w:t xml:space="preserve">- </w:t>
+      </w:r>
+      <w:r>
+        <w:t>Lors du passage au niveau suivant par l’un des membres d’une équipe, le bouton gestion d’équipe sur le menu acquiert un symbole de notification, (2) : deux personnes sont passé</w:t>
+      </w:r>
+      <w:r>
+        <w:t>e</w:t>
+      </w:r>
+      <w:r>
+        <w:t>s au niveau supérieur.</w:t>
+      </w:r>
+    </w:p>
+    <w:p>
+      <w:pPr>
+        <w:spacing w:after="0"/>
+        <w:ind w:left="708"/>
+        <w:rPr>
+          <w:b/>
+          <w:sz w:val="28"/>
+          <w:szCs w:val="28"/>
+          <w:u w:val="single"/>
+        </w:rPr>
+      </w:pPr>
+    </w:p>
+    <w:p>
+      <w:pPr>
+        <w:pStyle w:val="Paragraphedeliste"/>
+        <w:numPr>
+          <w:ilvl w:val="0"/>
+          <w:numId w:val="1"/>
+        </w:numPr>
+        <w:spacing w:after="0"/>
+        <w:rPr>
+          <w:b/>
+          <w:sz w:val="28"/>
+          <w:szCs w:val="28"/>
+          <w:u w:val="single"/>
+        </w:rPr>
+      </w:pPr>
+      <w:r>
+        <w:rPr>
+          <w:b/>
+          <w:sz w:val="28"/>
+          <w:szCs w:val="28"/>
+          <w:u w:val="single"/>
+        </w:rPr>
+        <w:t>Monde, régions, zones</w:t>
+      </w:r>
+    </w:p>
+    <w:p>
+      <w:pPr>
+        <w:pStyle w:val="Paragraphedeliste"/>
+        <w:spacing w:after="0"/>
+        <w:rPr>
+          <w:b/>
+          <w:sz w:val="28"/>
+          <w:szCs w:val="28"/>
+          <w:u w:val="single"/>
+        </w:rPr>
+      </w:pPr>
+    </w:p>
+    <w:p>
+      <w:pPr>
+        <w:pStyle w:val="Paragraphedeliste"/>
+        <w:numPr>
+          <w:ilvl w:val="0"/>
+          <w:numId w:val="2"/>
+        </w:numPr>
+        <w:spacing w:after="0"/>
+        <w:rPr>
+          <w:b/>
+          <w:sz w:val="28"/>
+          <w:szCs w:val="28"/>
+          <w:u w:val="single"/>
+        </w:rPr>
+      </w:pPr>
+      <w:r>
+        <w:t xml:space="preserve">Possibilité d’entrer dans une instance contenant 1 à x zones, </w:t>
+      </w:r>
+      <w:r>
+        <w:t>entre deux</w:t>
+      </w:r>
+      <w:r>
+        <w:t xml:space="preserve"> régions</w:t>
+      </w:r>
+      <w:r>
+        <w:t>.</w:t>
+      </w:r>
+    </w:p>
+    <w:p>
+      <w:pPr>
+        <w:pStyle w:val="Paragraphedeliste"/>
+        <w:numPr>
+          <w:ilvl w:val="0"/>
+          <w:numId w:val="2"/>
+        </w:numPr>
+        <w:spacing w:after="0"/>
+        <w:rPr>
+          <w:b/>
+          <w:sz w:val="28"/>
+          <w:szCs w:val="28"/>
+          <w:u w:val="single"/>
+        </w:rPr>
+      </w:pPr>
+      <w:r>
+        <w:t>Possibilité d’</w:t>
+      </w:r>
+      <w:r>
+        <w:t xml:space="preserve">aller engager des miliciens pour un passage rapide sans </w:t>
+      </w:r>
+      <w:r>
+        <w:t>instance d’une région</w:t>
+      </w:r>
+      <w:r>
+        <w:t xml:space="preserve"> à l’autre.</w:t>
+      </w:r>
+    </w:p>
+    <w:p>
+      <w:pPr>
+        <w:pStyle w:val="Paragraphedeliste"/>
+        <w:spacing w:after="0"/>
+        <w:rPr>
+          <w:b/>
+          <w:sz w:val="28"/>
+          <w:szCs w:val="28"/>
+          <w:u w:val="single"/>
+        </w:rPr>
+      </w:pPr>
+    </w:p>
+    <w:p>
+      <w:pPr>
+        <w:pStyle w:val="Paragraphedeliste"/>
+        <w:spacing w:after="0"/>
+        <w:rPr>
+          <w:b/>
+          <w:sz w:val="28"/>
+          <w:szCs w:val="28"/>
+          <w:u w:val="single"/>
+        </w:rPr>
+      </w:pPr>
+    </w:p>
+    <w:p>
+      <w:pPr>
+        <w:pStyle w:val="Paragraphedeliste"/>
+        <w:spacing w:after="0"/>
+        <w:rPr>
+          <w:b/>
+          <w:sz w:val="28"/>
+          <w:szCs w:val="28"/>
+          <w:u w:val="single"/>
+        </w:rPr>
+      </w:pPr>
+    </w:p>
+    <w:p>
+      <w:pPr>
+        <w:pStyle w:val="Paragraphedeliste"/>
+        <w:spacing w:after="0"/>
+        <w:rPr>
+          <w:b/>
+          <w:sz w:val="28"/>
+          <w:szCs w:val="28"/>
+          <w:u w:val="single"/>
+        </w:rPr>
+      </w:pPr>
+    </w:p>
+    <w:p>
+      <w:pPr>
+        <w:pStyle w:val="Paragraphedeliste"/>
+        <w:spacing w:after="0"/>
+        <w:rPr>
+          <w:b/>
+          <w:sz w:val="28"/>
+          <w:szCs w:val="28"/>
+          <w:u w:val="single"/>
+        </w:rPr>
+      </w:pPr>
+    </w:p>
+    <w:p>
+      <w:pPr>
+        <w:pStyle w:val="Paragraphedeliste"/>
+        <w:spacing w:after="0"/>
+        <w:rPr>
+          <w:b/>
+          <w:sz w:val="28"/>
+          <w:szCs w:val="28"/>
+          <w:u w:val="single"/>
+        </w:rPr>
+      </w:pPr>
+    </w:p>
+    <w:p>
+      <w:pPr>
+        <w:pStyle w:val="Paragraphedeliste"/>
+        <w:spacing w:after="0"/>
+        <w:rPr>
+          <w:b/>
+          <w:sz w:val="28"/>
+          <w:szCs w:val="28"/>
+          <w:u w:val="single"/>
+        </w:rPr>
+      </w:pPr>
+    </w:p>
+    <w:p>
+      <w:pPr>
+        <w:pStyle w:val="Paragraphedeliste"/>
+        <w:spacing w:after="0"/>
+        <w:rPr>
+          <w:b/>
+          <w:sz w:val="28"/>
+          <w:szCs w:val="28"/>
+          <w:u w:val="single"/>
+        </w:rPr>
+      </w:pPr>
+    </w:p>
+    <w:p>
+      <w:pPr>
+        <w:pStyle w:val="Paragraphedeliste"/>
+        <w:spacing w:after="0"/>
+        <w:rPr>
+          <w:b/>
+          <w:sz w:val="28"/>
+          <w:szCs w:val="28"/>
+          <w:u w:val="single"/>
+        </w:rPr>
+      </w:pPr>
+    </w:p>
+    <w:p>
+      <w:pPr>
+        <w:pStyle w:val="Paragraphedeliste"/>
+        <w:spacing w:after="0"/>
+        <w:rPr>
+          <w:b/>
+          <w:sz w:val="28"/>
+          <w:szCs w:val="28"/>
+          <w:u w:val="single"/>
+        </w:rPr>
+      </w:pPr>
+    </w:p>
+    <w:p>
+      <w:pPr>
+        <w:pStyle w:val="Paragraphedeliste"/>
+        <w:numPr>
+          <w:ilvl w:val="0"/>
+          <w:numId w:val="1"/>
+        </w:numPr>
+        <w:spacing w:after="0"/>
+        <w:rPr>
+          <w:b/>
+          <w:sz w:val="28"/>
+          <w:szCs w:val="28"/>
+          <w:u w:val="single"/>
+        </w:rPr>
+      </w:pPr>
+      <w:r>
+        <w:rPr>
+          <w:b/>
+          <w:sz w:val="28"/>
+          <w:szCs w:val="28"/>
+          <w:u w:val="single"/>
+        </w:rPr>
+        <w:t>Villes</w:t>
+      </w:r>
+    </w:p>
+    <w:p>
+      <w:pPr>
+        <w:pStyle w:val="Paragraphedeliste"/>
+        <w:spacing w:after="0"/>
+        <w:rPr>
+          <w:b/>
+          <w:sz w:val="28"/>
+          <w:szCs w:val="28"/>
+          <w:u w:val="single"/>
+        </w:rPr>
+      </w:pPr>
+    </w:p>
+    <w:p>
+      <w:pPr>
+        <w:pStyle w:val="Paragraphedeliste"/>
+        <w:numPr>
+          <w:ilvl w:val="0"/>
+          <w:numId w:val="2"/>
+        </w:numPr>
+        <w:spacing w:after="0"/>
+        <w:rPr>
+          <w:b/>
+          <w:sz w:val="28"/>
+          <w:szCs w:val="28"/>
+          <w:u w:val="single"/>
+        </w:rPr>
+      </w:pPr>
+      <w:r>
+        <w:t>Villes avec orientation r</w:t>
+      </w:r>
+      <w:r>
+        <w:t>aciale (plus de chance de croiser</w:t>
+      </w:r>
       <w:r>
         <w:t xml:space="preserve"> cette race en taverne).</w:t>
       </w:r>
@@ -1059,468 +1100,468 @@
           <w:szCs w:val="28"/>
           <w:u w:val="single"/>
         </w:rPr>
+        <w:t>Combats</w:t>
+      </w:r>
+    </w:p>
+    <w:p>
+      <w:pPr>
+        <w:pStyle w:val="Paragraphedeliste"/>
+        <w:spacing w:after="0"/>
+        <w:rPr>
+          <w:b/>
+          <w:sz w:val="28"/>
+          <w:szCs w:val="28"/>
+          <w:u w:val="single"/>
+        </w:rPr>
+      </w:pPr>
+    </w:p>
+    <w:p>
+      <w:pPr>
+        <w:pStyle w:val="Paragraphedeliste"/>
+        <w:numPr>
+          <w:ilvl w:val="0"/>
+          <w:numId w:val="2"/>
+        </w:numPr>
+        <w:spacing w:after="0"/>
+        <w:rPr>
+          <w:b/>
+          <w:sz w:val="28"/>
+          <w:szCs w:val="28"/>
+          <w:u w:val="single"/>
+        </w:rPr>
+      </w:pPr>
+      <w:r>
+        <w:t>Deux systèmes de combats, d’abord tour par tour puis automatique.</w:t>
+      </w:r>
+    </w:p>
+    <w:p>
+      <w:pPr>
+        <w:pStyle w:val="Paragraphedeliste"/>
+        <w:numPr>
+          <w:ilvl w:val="0"/>
+          <w:numId w:val="2"/>
+        </w:numPr>
+        <w:spacing w:after="0"/>
+        <w:rPr>
+          <w:b/>
+          <w:sz w:val="28"/>
+          <w:szCs w:val="28"/>
+          <w:u w:val="single"/>
+        </w:rPr>
+      </w:pPr>
+      <w:r>
+        <w:t>Après un combat dans une zone, possibilité d’aller à la zone suivante ou de rentrer instantanément.</w:t>
+      </w:r>
+    </w:p>
+    <w:p>
+      <w:pPr>
+        <w:pStyle w:val="Paragraphedeliste"/>
+        <w:numPr>
+          <w:ilvl w:val="0"/>
+          <w:numId w:val="2"/>
+        </w:numPr>
+        <w:spacing w:after="0"/>
+        <w:rPr>
+          <w:b/>
+          <w:sz w:val="28"/>
+          <w:szCs w:val="28"/>
+          <w:u w:val="single"/>
+        </w:rPr>
+      </w:pPr>
+      <w:r>
+        <w:t>Fuite, probabilité de réussite.</w:t>
+      </w:r>
+    </w:p>
+    <w:p>
+      <w:pPr>
+        <w:pStyle w:val="Paragraphedeliste"/>
+        <w:numPr>
+          <w:ilvl w:val="0"/>
+          <w:numId w:val="2"/>
+        </w:numPr>
+        <w:spacing w:after="0"/>
+        <w:rPr>
+          <w:b/>
+          <w:sz w:val="28"/>
+          <w:szCs w:val="28"/>
+          <w:u w:val="single"/>
+        </w:rPr>
+      </w:pPr>
+      <w:r>
+        <w:t>Tour adverse, puis tour joueur. Lors du tour joueur, chaque action sélectionner s’effectue directement.</w:t>
+      </w:r>
+    </w:p>
+    <w:p>
+      <w:pPr>
+        <w:pStyle w:val="Paragraphedeliste"/>
+        <w:spacing w:after="0"/>
+        <w:rPr>
+          <w:b/>
+          <w:sz w:val="28"/>
+          <w:szCs w:val="28"/>
+          <w:u w:val="single"/>
+        </w:rPr>
+      </w:pPr>
+    </w:p>
+    <w:p>
+      <w:pPr>
+        <w:pStyle w:val="Paragraphedeliste"/>
+        <w:spacing w:after="0"/>
+        <w:rPr>
+          <w:b/>
+          <w:sz w:val="28"/>
+          <w:szCs w:val="28"/>
+          <w:u w:val="single"/>
+        </w:rPr>
+      </w:pPr>
+    </w:p>
+    <w:p>
+      <w:pPr>
+        <w:pStyle w:val="Paragraphedeliste"/>
+        <w:numPr>
+          <w:ilvl w:val="0"/>
+          <w:numId w:val="1"/>
+        </w:numPr>
+        <w:spacing w:after="0"/>
+        <w:rPr>
+          <w:b/>
+          <w:sz w:val="28"/>
+          <w:szCs w:val="28"/>
+          <w:u w:val="single"/>
+        </w:rPr>
+      </w:pPr>
+      <w:r>
+        <w:rPr>
+          <w:b/>
+          <w:sz w:val="28"/>
+          <w:szCs w:val="28"/>
+          <w:u w:val="single"/>
+        </w:rPr>
+        <w:t>Inventaires</w:t>
+      </w:r>
+    </w:p>
+    <w:p>
+      <w:pPr>
+        <w:pStyle w:val="Paragraphedeliste"/>
+        <w:spacing w:after="0"/>
+        <w:rPr>
+          <w:b/>
+          <w:sz w:val="28"/>
+          <w:szCs w:val="28"/>
+          <w:u w:val="single"/>
+        </w:rPr>
+      </w:pPr>
+    </w:p>
+    <w:p>
+      <w:pPr>
+        <w:pStyle w:val="Paragraphedeliste"/>
+        <w:numPr>
+          <w:ilvl w:val="0"/>
+          <w:numId w:val="2"/>
+        </w:numPr>
+        <w:spacing w:after="0"/>
+        <w:rPr>
+          <w:b/>
+          <w:sz w:val="28"/>
+          <w:szCs w:val="28"/>
+          <w:u w:val="single"/>
+        </w:rPr>
+      </w:pPr>
+      <w:r>
+        <w:t>Un inventaire par équipe (limité) et un inventaire de guilde (illimité).</w:t>
+      </w:r>
+    </w:p>
+    <w:p>
+      <w:pPr>
+        <w:pStyle w:val="Paragraphedeliste"/>
+        <w:numPr>
+          <w:ilvl w:val="0"/>
+          <w:numId w:val="2"/>
+        </w:numPr>
+        <w:spacing w:after="0"/>
+        <w:rPr>
+          <w:b/>
+          <w:sz w:val="28"/>
+          <w:szCs w:val="28"/>
+          <w:u w:val="single"/>
+        </w:rPr>
+      </w:pPr>
+      <w:r>
+        <w:t>Inventaire d’équipe disponible pendant les combats.</w:t>
+      </w:r>
+    </w:p>
+    <w:p>
+      <w:pPr>
+        <w:pStyle w:val="Paragraphedeliste"/>
+        <w:numPr>
+          <w:ilvl w:val="0"/>
+          <w:numId w:val="2"/>
+        </w:numPr>
+        <w:spacing w:after="0"/>
+        <w:rPr>
+          <w:b/>
+          <w:sz w:val="28"/>
+          <w:szCs w:val="28"/>
+          <w:u w:val="single"/>
+        </w:rPr>
+      </w:pPr>
+      <w:r>
+        <w:t>Inventaire de guilde disponible uniquement dans la ville de la maison de guilde.</w:t>
+      </w:r>
+    </w:p>
+    <w:p>
+      <w:pPr>
+        <w:pStyle w:val="Paragraphedeliste"/>
+        <w:numPr>
+          <w:ilvl w:val="0"/>
+          <w:numId w:val="2"/>
+        </w:numPr>
+        <w:spacing w:after="0"/>
+        <w:rPr>
+          <w:b/>
+          <w:sz w:val="28"/>
+          <w:szCs w:val="28"/>
+          <w:u w:val="single"/>
+        </w:rPr>
+      </w:pPr>
+      <w:r>
+        <w:t>Pour équipe automatique, envoie des items de l’inventaire d’équipe à l’inventaire de guilde à la fin d’une exploration.</w:t>
+      </w:r>
+    </w:p>
+    <w:p>
+      <w:pPr>
+        <w:pStyle w:val="Paragraphedeliste"/>
+        <w:spacing w:after="0"/>
+        <w:rPr>
+          <w:b/>
+          <w:sz w:val="28"/>
+          <w:szCs w:val="28"/>
+          <w:u w:val="single"/>
+        </w:rPr>
+      </w:pPr>
+    </w:p>
+    <w:p>
+      <w:pPr>
+        <w:pStyle w:val="Paragraphedeliste"/>
+        <w:spacing w:after="0"/>
+        <w:rPr>
+          <w:b/>
+          <w:sz w:val="28"/>
+          <w:szCs w:val="28"/>
+          <w:u w:val="single"/>
+        </w:rPr>
+      </w:pPr>
+    </w:p>
+    <w:p>
+      <w:pPr>
+        <w:pStyle w:val="Paragraphedeliste"/>
+        <w:numPr>
+          <w:ilvl w:val="0"/>
+          <w:numId w:val="1"/>
+        </w:numPr>
+        <w:spacing w:after="0"/>
+        <w:rPr>
+          <w:b/>
+          <w:sz w:val="28"/>
+          <w:szCs w:val="28"/>
+          <w:u w:val="single"/>
+        </w:rPr>
+      </w:pPr>
+      <w:r>
+        <w:rPr>
+          <w:b/>
+          <w:sz w:val="28"/>
+          <w:szCs w:val="28"/>
+          <w:u w:val="single"/>
+        </w:rPr>
+        <w:t>Détails</w:t>
+      </w:r>
+    </w:p>
+    <w:p>
+      <w:pPr>
+        <w:ind w:left="360"/>
+      </w:pPr>
+    </w:p>
+    <w:p>
+      <w:pPr>
+        <w:pStyle w:val="Paragraphedeliste"/>
+        <w:numPr>
+          <w:ilvl w:val="0"/>
+          <w:numId w:val="2"/>
+        </w:numPr>
+      </w:pPr>
+      <w:r>
+        <w:t>Système de notification pour évènement.</w:t>
+      </w:r>
+    </w:p>
+    <w:p>
+      <w:pPr>
+        <w:ind w:left="360"/>
+      </w:pPr>
+    </w:p>
+    <w:p>
+      <w:pPr>
+        <w:pStyle w:val="Paragraphedeliste"/>
+        <w:numPr>
+          <w:ilvl w:val="0"/>
+          <w:numId w:val="1"/>
+        </w:numPr>
+        <w:spacing w:after="0"/>
+        <w:rPr>
+          <w:b/>
+          <w:sz w:val="28"/>
+          <w:szCs w:val="28"/>
+          <w:u w:val="single"/>
+        </w:rPr>
+      </w:pPr>
+      <w:r>
+        <w:rPr>
+          <w:b/>
+          <w:sz w:val="28"/>
+          <w:szCs w:val="28"/>
+          <w:u w:val="single"/>
+        </w:rPr>
+        <w:t>Compétences</w:t>
+      </w:r>
+    </w:p>
+    <w:p>
+      <w:pPr>
+        <w:ind w:left="360"/>
+      </w:pPr>
+    </w:p>
+    <w:p>
+      <w:pPr>
+        <w:pStyle w:val="Paragraphedeliste"/>
+        <w:numPr>
+          <w:ilvl w:val="0"/>
+          <w:numId w:val="2"/>
+        </w:numPr>
+      </w:pPr>
+      <w:r>
+        <w:t>Compétence</w:t>
+      </w:r>
+      <w:r>
+        <w:t>s</w:t>
+      </w:r>
+      <w:r>
+        <w:t xml:space="preserve"> déblocable en fonction d’un certain nombre de point dans une statistique précise.</w:t>
+      </w:r>
+    </w:p>
+    <w:p>
+      <w:pPr>
+        <w:pStyle w:val="Paragraphedeliste"/>
+        <w:numPr>
+          <w:ilvl w:val="0"/>
+          <w:numId w:val="2"/>
+        </w:numPr>
+      </w:pPr>
+      <w:r>
+        <w:t>Compétences passifs pour chaque race :</w:t>
+      </w:r>
+    </w:p>
+    <w:p>
+      <w:pPr>
+        <w:pStyle w:val="Paragraphedeliste"/>
+        <w:ind w:left="1080" w:firstLine="336"/>
+      </w:pPr>
+      <w:r>
+        <w:t>Humain, pourcentage de réduction sur toutes les boutiques.</w:t>
+      </w:r>
+    </w:p>
+    <w:p>
+      <w:pPr>
+        <w:pStyle w:val="Paragraphedeliste"/>
+        <w:ind w:left="1080" w:firstLine="336"/>
+      </w:pPr>
+      <w:r>
+        <w:t>Nain, pourcentage d’or supplémentaire à la fin des combats.</w:t>
+      </w:r>
+    </w:p>
+    <w:p>
+      <w:pPr>
+        <w:pStyle w:val="Paragraphedeliste"/>
+        <w:ind w:left="1080" w:firstLine="336"/>
+      </w:pPr>
+      <w:r>
+        <w:t>Elfe, soigne un pourcentage entre deux zones.</w:t>
+      </w:r>
+    </w:p>
+    <w:p>
+      <w:pPr>
+        <w:pStyle w:val="Paragraphedeliste"/>
+        <w:ind w:left="1080" w:firstLine="336"/>
+      </w:pPr>
+      <w:r>
+        <w:t>Géant, bonus sur taille d’inventaire d’équipe.</w:t>
+      </w:r>
+    </w:p>
+    <w:p>
+      <w:pPr>
+        <w:pStyle w:val="Paragraphedeliste"/>
+        <w:ind w:left="1080" w:firstLine="336"/>
+      </w:pPr>
+    </w:p>
+    <w:p>
+      <w:pPr>
+        <w:pStyle w:val="Paragraphedeliste"/>
+        <w:numPr>
+          <w:ilvl w:val="0"/>
+          <w:numId w:val="1"/>
+        </w:numPr>
+        <w:spacing w:after="0"/>
+      </w:pPr>
+      <w:r>
+        <w:rPr>
+          <w:b/>
+          <w:sz w:val="28"/>
+          <w:szCs w:val="28"/>
+          <w:u w:val="single"/>
+        </w:rPr>
+        <w:t xml:space="preserve">Idée envisageable </w:t>
+      </w:r>
+    </w:p>
+    <w:p>
+      <w:pPr>
+        <w:spacing w:after="0"/>
+      </w:pPr>
+    </w:p>
+    <w:p>
+      <w:pPr>
+        <w:pStyle w:val="Paragraphedeliste"/>
+        <w:numPr>
+          <w:ilvl w:val="0"/>
+          <w:numId w:val="2"/>
+        </w:numPr>
+        <w:spacing w:after="0"/>
+      </w:pPr>
+      <w:r>
+        <w:t>Système de création d’armes et armures.</w:t>
+      </w:r>
+    </w:p>
+    <w:p>
+      <w:pPr>
+        <w:pStyle w:val="Paragraphedeliste"/>
+        <w:numPr>
+          <w:ilvl w:val="0"/>
+          <w:numId w:val="2"/>
+        </w:numPr>
+        <w:spacing w:after="0"/>
+      </w:pPr>
+      <w:r>
+        <w:t>Quêtes.</w:t>
+      </w:r>
+    </w:p>
+    <w:p>
+      <w:pPr>
+        <w:pStyle w:val="Paragraphedeliste"/>
+        <w:numPr>
+          <w:ilvl w:val="0"/>
+          <w:numId w:val="2"/>
+        </w:numPr>
+        <w:spacing w:after="0"/>
+      </w:pPr>
+      <w:r>
         <w:lastRenderedPageBreak/>
-        <w:t>Combats</w:t>
-      </w:r>
-    </w:p>
-    <w:p>
-      <w:pPr>
-        <w:pStyle w:val="Paragraphedeliste"/>
-        <w:spacing w:after="0"/>
-        <w:rPr>
-          <w:b/>
-          <w:sz w:val="28"/>
-          <w:szCs w:val="28"/>
-          <w:u w:val="single"/>
-        </w:rPr>
-      </w:pPr>
-    </w:p>
-    <w:p>
-      <w:pPr>
-        <w:pStyle w:val="Paragraphedeliste"/>
-        <w:numPr>
-          <w:ilvl w:val="0"/>
-          <w:numId w:val="2"/>
-        </w:numPr>
-        <w:spacing w:after="0"/>
-        <w:rPr>
-          <w:b/>
-          <w:sz w:val="28"/>
-          <w:szCs w:val="28"/>
-          <w:u w:val="single"/>
-        </w:rPr>
-      </w:pPr>
-      <w:r>
-        <w:t>Deux systèmes de combats, d’abord tour par tour puis automatique.</w:t>
-      </w:r>
-    </w:p>
-    <w:p>
-      <w:pPr>
-        <w:pStyle w:val="Paragraphedeliste"/>
-        <w:numPr>
-          <w:ilvl w:val="0"/>
-          <w:numId w:val="2"/>
-        </w:numPr>
-        <w:spacing w:after="0"/>
-        <w:rPr>
-          <w:b/>
-          <w:sz w:val="28"/>
-          <w:szCs w:val="28"/>
-          <w:u w:val="single"/>
-        </w:rPr>
-      </w:pPr>
-      <w:r>
-        <w:t>Après un combat dans une zone, possibilité d’aller à la zone suivante ou de rentrer instantanément.</w:t>
-      </w:r>
-    </w:p>
-    <w:p>
-      <w:pPr>
-        <w:pStyle w:val="Paragraphedeliste"/>
-        <w:numPr>
-          <w:ilvl w:val="0"/>
-          <w:numId w:val="2"/>
-        </w:numPr>
-        <w:spacing w:after="0"/>
-        <w:rPr>
-          <w:b/>
-          <w:sz w:val="28"/>
-          <w:szCs w:val="28"/>
-          <w:u w:val="single"/>
-        </w:rPr>
-      </w:pPr>
-      <w:r>
-        <w:t>Fuite, probabilité de réussite.</w:t>
-      </w:r>
-    </w:p>
-    <w:p>
-      <w:pPr>
-        <w:pStyle w:val="Paragraphedeliste"/>
-        <w:numPr>
-          <w:ilvl w:val="0"/>
-          <w:numId w:val="2"/>
-        </w:numPr>
-        <w:spacing w:after="0"/>
-        <w:rPr>
-          <w:b/>
-          <w:sz w:val="28"/>
-          <w:szCs w:val="28"/>
-          <w:u w:val="single"/>
-        </w:rPr>
-      </w:pPr>
-      <w:r>
-        <w:t>Tour adverse, puis tour joueur. Lors du tour joueur, chaque action sélectionner s’effectue directement.</w:t>
-      </w:r>
-    </w:p>
-    <w:p>
-      <w:pPr>
-        <w:pStyle w:val="Paragraphedeliste"/>
-        <w:spacing w:after="0"/>
-        <w:rPr>
-          <w:b/>
-          <w:sz w:val="28"/>
-          <w:szCs w:val="28"/>
-          <w:u w:val="single"/>
-        </w:rPr>
-      </w:pPr>
-    </w:p>
-    <w:p>
-      <w:pPr>
-        <w:pStyle w:val="Paragraphedeliste"/>
-        <w:spacing w:after="0"/>
-        <w:rPr>
-          <w:b/>
-          <w:sz w:val="28"/>
-          <w:szCs w:val="28"/>
-          <w:u w:val="single"/>
-        </w:rPr>
-      </w:pPr>
-    </w:p>
-    <w:p>
-      <w:pPr>
-        <w:pStyle w:val="Paragraphedeliste"/>
-        <w:numPr>
-          <w:ilvl w:val="0"/>
-          <w:numId w:val="1"/>
-        </w:numPr>
-        <w:spacing w:after="0"/>
-        <w:rPr>
-          <w:b/>
-          <w:sz w:val="28"/>
-          <w:szCs w:val="28"/>
-          <w:u w:val="single"/>
-        </w:rPr>
-      </w:pPr>
-      <w:r>
-        <w:rPr>
-          <w:b/>
-          <w:sz w:val="28"/>
-          <w:szCs w:val="28"/>
-          <w:u w:val="single"/>
-        </w:rPr>
-        <w:t>Inventaires</w:t>
-      </w:r>
-    </w:p>
-    <w:p>
-      <w:pPr>
-        <w:pStyle w:val="Paragraphedeliste"/>
-        <w:spacing w:after="0"/>
-        <w:rPr>
-          <w:b/>
-          <w:sz w:val="28"/>
-          <w:szCs w:val="28"/>
-          <w:u w:val="single"/>
-        </w:rPr>
-      </w:pPr>
-    </w:p>
-    <w:p>
-      <w:pPr>
-        <w:pStyle w:val="Paragraphedeliste"/>
-        <w:numPr>
-          <w:ilvl w:val="0"/>
-          <w:numId w:val="2"/>
-        </w:numPr>
-        <w:spacing w:after="0"/>
-        <w:rPr>
-          <w:b/>
-          <w:sz w:val="28"/>
-          <w:szCs w:val="28"/>
-          <w:u w:val="single"/>
-        </w:rPr>
-      </w:pPr>
-      <w:r>
-        <w:t>Un inventaire par équipe (limité) et un inventaire de guilde (illimité).</w:t>
-      </w:r>
-    </w:p>
-    <w:p>
-      <w:pPr>
-        <w:pStyle w:val="Paragraphedeliste"/>
-        <w:numPr>
-          <w:ilvl w:val="0"/>
-          <w:numId w:val="2"/>
-        </w:numPr>
-        <w:spacing w:after="0"/>
-        <w:rPr>
-          <w:b/>
-          <w:sz w:val="28"/>
-          <w:szCs w:val="28"/>
-          <w:u w:val="single"/>
-        </w:rPr>
-      </w:pPr>
-      <w:r>
-        <w:t>Inventaire d’équipe disponible pendant les combats.</w:t>
-      </w:r>
-    </w:p>
-    <w:p>
-      <w:pPr>
-        <w:pStyle w:val="Paragraphedeliste"/>
-        <w:numPr>
-          <w:ilvl w:val="0"/>
-          <w:numId w:val="2"/>
-        </w:numPr>
-        <w:spacing w:after="0"/>
-        <w:rPr>
-          <w:b/>
-          <w:sz w:val="28"/>
-          <w:szCs w:val="28"/>
-          <w:u w:val="single"/>
-        </w:rPr>
-      </w:pPr>
-      <w:r>
-        <w:t>Inventaire de guilde disponible uniquement dans la ville de la maison de guilde.</w:t>
-      </w:r>
-    </w:p>
-    <w:p>
-      <w:pPr>
-        <w:pStyle w:val="Paragraphedeliste"/>
-        <w:numPr>
-          <w:ilvl w:val="0"/>
-          <w:numId w:val="2"/>
-        </w:numPr>
-        <w:spacing w:after="0"/>
-        <w:rPr>
-          <w:b/>
-          <w:sz w:val="28"/>
-          <w:szCs w:val="28"/>
-          <w:u w:val="single"/>
-        </w:rPr>
-      </w:pPr>
-      <w:r>
-        <w:t>Pour équipe automatique, envoie des items de l’inventaire d’équipe à l’inventaire de guilde à la fin d’une exploration.</w:t>
-      </w:r>
-    </w:p>
-    <w:p>
-      <w:pPr>
-        <w:pStyle w:val="Paragraphedeliste"/>
-        <w:spacing w:after="0"/>
-        <w:rPr>
-          <w:b/>
-          <w:sz w:val="28"/>
-          <w:szCs w:val="28"/>
-          <w:u w:val="single"/>
-        </w:rPr>
-      </w:pPr>
-    </w:p>
-    <w:p>
-      <w:pPr>
-        <w:pStyle w:val="Paragraphedeliste"/>
-        <w:spacing w:after="0"/>
-        <w:rPr>
-          <w:b/>
-          <w:sz w:val="28"/>
-          <w:szCs w:val="28"/>
-          <w:u w:val="single"/>
-        </w:rPr>
-      </w:pPr>
-    </w:p>
-    <w:p>
-      <w:pPr>
-        <w:pStyle w:val="Paragraphedeliste"/>
-        <w:numPr>
-          <w:ilvl w:val="0"/>
-          <w:numId w:val="1"/>
-        </w:numPr>
-        <w:spacing w:after="0"/>
-        <w:rPr>
-          <w:b/>
-          <w:sz w:val="28"/>
-          <w:szCs w:val="28"/>
-          <w:u w:val="single"/>
-        </w:rPr>
-      </w:pPr>
-      <w:r>
-        <w:rPr>
-          <w:b/>
-          <w:sz w:val="28"/>
-          <w:szCs w:val="28"/>
-          <w:u w:val="single"/>
-        </w:rPr>
-        <w:t>Détails</w:t>
-      </w:r>
-    </w:p>
-    <w:p>
-      <w:pPr>
-        <w:ind w:left="360"/>
-      </w:pPr>
-    </w:p>
-    <w:p>
-      <w:pPr>
-        <w:pStyle w:val="Paragraphedeliste"/>
-        <w:numPr>
-          <w:ilvl w:val="0"/>
-          <w:numId w:val="2"/>
-        </w:numPr>
-      </w:pPr>
-      <w:r>
-        <w:t>Système de notification pour évènement.</w:t>
-      </w:r>
-    </w:p>
-    <w:p>
-      <w:pPr>
-        <w:ind w:left="360"/>
-      </w:pPr>
-    </w:p>
-    <w:p>
-      <w:pPr>
-        <w:pStyle w:val="Paragraphedeliste"/>
-        <w:numPr>
-          <w:ilvl w:val="0"/>
-          <w:numId w:val="1"/>
-        </w:numPr>
-        <w:spacing w:after="0"/>
-        <w:rPr>
-          <w:b/>
-          <w:sz w:val="28"/>
-          <w:szCs w:val="28"/>
-          <w:u w:val="single"/>
-        </w:rPr>
-      </w:pPr>
-      <w:r>
-        <w:rPr>
-          <w:b/>
-          <w:sz w:val="28"/>
-          <w:szCs w:val="28"/>
-          <w:u w:val="single"/>
-        </w:rPr>
-        <w:t>Compétences</w:t>
-      </w:r>
-    </w:p>
-    <w:p>
-      <w:pPr>
-        <w:ind w:left="360"/>
-      </w:pPr>
-    </w:p>
-    <w:p>
-      <w:pPr>
-        <w:pStyle w:val="Paragraphedeliste"/>
-        <w:numPr>
-          <w:ilvl w:val="0"/>
-          <w:numId w:val="2"/>
-        </w:numPr>
-      </w:pPr>
-      <w:r>
-        <w:t>Compétence</w:t>
-      </w:r>
-      <w:r>
-        <w:t>s</w:t>
-      </w:r>
-      <w:r>
-        <w:t xml:space="preserve"> déblocable en fonction d’un certain nombre de point dans une statistique précise.</w:t>
-      </w:r>
-    </w:p>
-    <w:p>
-      <w:pPr>
-        <w:pStyle w:val="Paragraphedeliste"/>
-        <w:numPr>
-          <w:ilvl w:val="0"/>
-          <w:numId w:val="2"/>
-        </w:numPr>
-      </w:pPr>
-      <w:r>
-        <w:t>Compétences passifs pour chaque race :</w:t>
-      </w:r>
-    </w:p>
-    <w:p>
-      <w:pPr>
-        <w:pStyle w:val="Paragraphedeliste"/>
-        <w:ind w:left="1080" w:firstLine="336"/>
-      </w:pPr>
-      <w:r>
-        <w:t>Humain, pourcentage de réduction sur toutes les boutiques.</w:t>
-      </w:r>
-    </w:p>
-    <w:p>
-      <w:pPr>
-        <w:pStyle w:val="Paragraphedeliste"/>
-        <w:ind w:left="1080" w:firstLine="336"/>
-      </w:pPr>
-      <w:r>
-        <w:t>Nain, pourcentage d’or supplémentaire à la fin des combats.</w:t>
-      </w:r>
-    </w:p>
-    <w:p>
-      <w:pPr>
-        <w:pStyle w:val="Paragraphedeliste"/>
-        <w:ind w:left="1080" w:firstLine="336"/>
-      </w:pPr>
-      <w:r>
-        <w:t>Elfe, soigne un pourcentage entre deux zones.</w:t>
-      </w:r>
-    </w:p>
-    <w:p>
-      <w:pPr>
-        <w:pStyle w:val="Paragraphedeliste"/>
-        <w:ind w:left="1080" w:firstLine="336"/>
-      </w:pPr>
-      <w:r>
-        <w:t>Géant, bonus sur taille d’inventaire d’équipe.</w:t>
-      </w:r>
-    </w:p>
-    <w:p>
-      <w:pPr>
-        <w:pStyle w:val="Paragraphedeliste"/>
-        <w:ind w:left="1080" w:firstLine="336"/>
-      </w:pPr>
-    </w:p>
-    <w:p>
-      <w:pPr>
-        <w:pStyle w:val="Paragraphedeliste"/>
-        <w:numPr>
-          <w:ilvl w:val="0"/>
-          <w:numId w:val="1"/>
-        </w:numPr>
-        <w:spacing w:after="0"/>
-      </w:pPr>
-      <w:r>
-        <w:rPr>
-          <w:b/>
-          <w:sz w:val="28"/>
-          <w:szCs w:val="28"/>
-          <w:u w:val="single"/>
-        </w:rPr>
-        <w:t xml:space="preserve">Idée envisageable </w:t>
-      </w:r>
-    </w:p>
-    <w:p>
-      <w:pPr>
-        <w:spacing w:after="0"/>
-      </w:pPr>
-    </w:p>
-    <w:p>
-      <w:pPr>
-        <w:pStyle w:val="Paragraphedeliste"/>
-        <w:numPr>
-          <w:ilvl w:val="0"/>
-          <w:numId w:val="2"/>
-        </w:numPr>
-        <w:spacing w:after="0"/>
-      </w:pPr>
-      <w:r>
-        <w:t>Système de création d’armes et armures.</w:t>
-      </w:r>
-    </w:p>
-    <w:p>
-      <w:pPr>
-        <w:pStyle w:val="Paragraphedeliste"/>
-        <w:numPr>
-          <w:ilvl w:val="0"/>
-          <w:numId w:val="2"/>
-        </w:numPr>
-        <w:spacing w:after="0"/>
-      </w:pPr>
-      <w:r>
-        <w:t>Quêtes.</w:t>
-      </w:r>
-    </w:p>
-    <w:p>
-      <w:pPr>
-        <w:pStyle w:val="Paragraphedeliste"/>
-        <w:numPr>
-          <w:ilvl w:val="0"/>
-          <w:numId w:val="2"/>
-        </w:numPr>
-        <w:spacing w:after="0"/>
-      </w:pPr>
-      <w:r>
         <w:t>Système jour/nuit</w:t>
       </w:r>
     </w:p>
@@ -2472,7 +2513,7 @@
 </file>
 
 <file path=customXml/itemProps1.xml><?xml version="1.0" encoding="utf-8"?>
-<ds:datastoreItem xmlns:ds="http://schemas.openxmlformats.org/officeDocument/2006/customXml" ds:itemID="{095BD01C-06CA-4DA2-BD7E-8EC3B82E623B}">
+<ds:datastoreItem xmlns:ds="http://schemas.openxmlformats.org/officeDocument/2006/customXml" ds:itemID="{4F0577B9-7194-44EC-95FF-8289F6CC9DAD}">
   <ds:schemaRefs>
     <ds:schemaRef ds:uri="http://schemas.openxmlformats.org/officeDocument/2006/bibliography"/>
   </ds:schemaRefs>

</xml_diff>